<commit_message>
Certification information is added to the resume and to the info page.
</commit_message>
<xml_diff>
--- a/assets/resume/Viktar_Charnarutski_Resume.docx
+++ b/assets/resume/Viktar_Charnarutski_Resume.docx
@@ -17,15 +17,17 @@
           <w:sz w:val="20"/>
           <w:szCs w:val="20"/>
         </w:rPr>
-        <w:t>Software e</w:t>
-      </w:r>
+        <w:t>Oracle c</w:t>
+      </w:r>
+      <w:bookmarkStart w:id="0" w:name="_GoBack"/>
+      <w:bookmarkEnd w:id="0"/>
       <w:r>
         <w:rPr>
           <w:rFonts w:ascii="Verdana" w:hAnsi="Verdana" w:cs="Arial"/>
           <w:sz w:val="20"/>
           <w:szCs w:val="20"/>
         </w:rPr>
-        <w:t>ngineer</w:t>
+        <w:t>ertified programmer</w:t>
       </w:r>
       <w:r>
         <w:rPr>
@@ -4640,7 +4642,7 @@
           <w:sz w:val="22"/>
           <w:szCs w:val="22"/>
         </w:rPr>
-        <w:t>Education</w:t>
+        <w:t xml:space="preserve">Certifications </w:t>
       </w:r>
       <w:r>
         <w:rPr>
@@ -4650,7 +4652,27 @@
           <w:sz w:val="22"/>
           <w:szCs w:val="22"/>
         </w:rPr>
-        <w:tab/>
+        <w:t xml:space="preserve">and </w:t>
+      </w:r>
+      <w:r>
+        <w:rPr>
+          <w:rFonts w:ascii="Verdana" w:hAnsi="Verdana"/>
+          <w:b/>
+          <w:smallCaps/>
+          <w:sz w:val="22"/>
+          <w:szCs w:val="22"/>
+        </w:rPr>
+        <w:t>Education</w:t>
+      </w:r>
+      <w:r>
+        <w:rPr>
+          <w:rFonts w:ascii="Verdana" w:hAnsi="Verdana"/>
+          <w:b/>
+          <w:smallCaps/>
+          <w:sz w:val="22"/>
+          <w:szCs w:val="22"/>
+        </w:rPr>
+        <w:t xml:space="preserve"> </w:t>
       </w:r>
       <w:r>
         <w:rPr>
@@ -4732,37 +4754,10 @@
         </w:rPr>
         <w:tab/>
       </w:r>
-      <w:r>
-        <w:rPr>
-          <w:rFonts w:ascii="Verdana" w:hAnsi="Verdana"/>
-          <w:smallCaps/>
-          <w:strike/>
-          <w:sz w:val="22"/>
-          <w:szCs w:val="22"/>
-        </w:rPr>
-        <w:tab/>
-      </w:r>
-      <w:r>
-        <w:rPr>
-          <w:rFonts w:ascii="Verdana" w:hAnsi="Verdana"/>
-          <w:smallCaps/>
-          <w:strike/>
-          <w:sz w:val="22"/>
-          <w:szCs w:val="22"/>
-        </w:rPr>
-        <w:tab/>
-      </w:r>
-      <w:r>
-        <w:rPr>
-          <w:rFonts w:ascii="Verdana" w:hAnsi="Verdana"/>
-          <w:smallCaps/>
-          <w:strike/>
-          <w:sz w:val="22"/>
-          <w:szCs w:val="22"/>
-        </w:rPr>
-        <w:tab/>
-      </w:r>
-      <w:r>
+    </w:p>
+    <w:p>
+      <w:pPr>
+        <w:spacing w:line="276" w:lineRule="auto"/>
         <w:rPr>
           <w:rFonts w:ascii="Verdana" w:hAnsi="Verdana"/>
           <w:b/>
@@ -4770,8 +4765,7 @@
           <w:sz w:val="22"/>
           <w:szCs w:val="22"/>
         </w:rPr>
-        <w:t xml:space="preserve"> </w:t>
-      </w:r>
+      </w:pPr>
     </w:p>
     <w:p>
       <w:pPr>
@@ -4779,11 +4773,94 @@
         <w:rPr>
           <w:rFonts w:ascii="Verdana" w:hAnsi="Verdana"/>
           <w:b/>
+          <w:sz w:val="20"/>
+          <w:szCs w:val="20"/>
+        </w:rPr>
+      </w:pPr>
+      <w:r>
+        <w:rPr>
+          <w:rFonts w:ascii="Verdana" w:hAnsi="Verdana"/>
+          <w:b/>
           <w:smallCaps/>
-          <w:sz w:val="22"/>
-          <w:szCs w:val="22"/>
-        </w:rPr>
-      </w:pPr>
+          <w:sz w:val="20"/>
+          <w:szCs w:val="20"/>
+        </w:rPr>
+        <w:t xml:space="preserve">Oracle </w:t>
+      </w:r>
+      <w:r>
+        <w:rPr>
+          <w:rFonts w:ascii="Verdana" w:hAnsi="Verdana"/>
+          <w:b/>
+          <w:smallCaps/>
+          <w:sz w:val="20"/>
+          <w:szCs w:val="20"/>
+        </w:rPr>
+        <w:t>Certification</w:t>
+      </w:r>
+      <w:r>
+        <w:rPr>
+          <w:rFonts w:ascii="Verdana" w:hAnsi="Verdana"/>
+          <w:b/>
+          <w:smallCaps/>
+          <w:sz w:val="20"/>
+          <w:szCs w:val="20"/>
+        </w:rPr>
+        <w:t xml:space="preserve">: </w:t>
+      </w:r>
+      <w:r>
+        <w:rPr>
+          <w:rFonts w:ascii="Verdana" w:hAnsi="Verdana"/>
+          <w:smallCaps/>
+          <w:sz w:val="20"/>
+          <w:szCs w:val="20"/>
+        </w:rPr>
+        <w:t>Oracle C</w:t>
+      </w:r>
+      <w:r>
+        <w:rPr>
+          <w:rFonts w:ascii="Verdana" w:hAnsi="Verdana"/>
+          <w:smallCaps/>
+          <w:sz w:val="20"/>
+          <w:szCs w:val="20"/>
+        </w:rPr>
+        <w:t xml:space="preserve">ertified Associate </w:t>
+      </w:r>
+      <w:r>
+        <w:rPr>
+          <w:rFonts w:ascii="Verdana" w:hAnsi="Verdana"/>
+          <w:smallCaps/>
+          <w:sz w:val="20"/>
+          <w:szCs w:val="20"/>
+        </w:rPr>
+        <w:t>Java</w:t>
+      </w:r>
+      <w:r>
+        <w:rPr>
+          <w:rFonts w:ascii="Verdana" w:hAnsi="Verdana"/>
+          <w:smallCaps/>
+          <w:sz w:val="20"/>
+          <w:szCs w:val="20"/>
+        </w:rPr>
+        <w:t>’s</w:t>
+      </w:r>
+      <w:r>
+        <w:rPr>
+          <w:rFonts w:ascii="Verdana" w:hAnsi="Verdana"/>
+          <w:smallCaps/>
+          <w:sz w:val="20"/>
+          <w:szCs w:val="20"/>
+        </w:rPr>
+        <w:t xml:space="preserve"> SE 8</w:t>
+      </w:r>
+      <w:r>
+        <w:rPr>
+          <w:rFonts w:ascii="Verdana" w:hAnsi="Verdana"/>
+          <w:smallCaps/>
+          <w:sz w:val="20"/>
+          <w:szCs w:val="20"/>
+        </w:rPr>
+        <w:t xml:space="preserve"> Programmer</w:t>
+      </w:r>
     </w:p>
     <w:p>
       <w:pPr>
@@ -4793,77 +4870,89 @@
         <w:spacing w:line="276" w:lineRule="auto"/>
         <w:rPr>
           <w:rFonts w:ascii="Verdana" w:hAnsi="Verdana"/>
-          <w:sz w:val="20"/>
-          <w:szCs w:val="20"/>
-        </w:rPr>
-      </w:pPr>
-      <w:proofErr w:type="spellStart"/>
-      <w:r>
-        <w:rPr>
-          <w:rFonts w:ascii="Verdana" w:hAnsi="Verdana"/>
           <w:b/>
           <w:sz w:val="20"/>
           <w:szCs w:val="20"/>
         </w:rPr>
-        <w:t>Bachelor</w:t>
-      </w:r>
-      <w:r>
-        <w:rPr>
-          <w:rFonts w:ascii="Verdana" w:hAnsi="Verdana"/>
-          <w:b/>
-          <w:sz w:val="20"/>
-          <w:szCs w:val="20"/>
-        </w:rPr>
-        <w:t>s</w:t>
-      </w:r>
-      <w:bookmarkStart w:id="0" w:name="_GoBack"/>
-      <w:bookmarkEnd w:id="0"/>
-      <w:proofErr w:type="spellEnd"/>
-      <w:r>
-        <w:rPr>
-          <w:rFonts w:ascii="Verdana" w:hAnsi="Verdana"/>
-          <w:b/>
-          <w:sz w:val="20"/>
-          <w:szCs w:val="20"/>
-        </w:rPr>
-        <w:t xml:space="preserve"> of Science and </w:t>
-      </w:r>
-      <w:proofErr w:type="spellStart"/>
-      <w:r>
-        <w:rPr>
-          <w:rFonts w:ascii="Verdana" w:hAnsi="Verdana"/>
-          <w:b/>
-          <w:sz w:val="20"/>
-          <w:szCs w:val="20"/>
-        </w:rPr>
-        <w:t>Master</w:t>
-      </w:r>
-      <w:r>
-        <w:rPr>
-          <w:rFonts w:ascii="Verdana" w:hAnsi="Verdana"/>
-          <w:b/>
-          <w:sz w:val="20"/>
-          <w:szCs w:val="20"/>
-        </w:rPr>
-        <w:t>s</w:t>
-      </w:r>
-      <w:proofErr w:type="spellEnd"/>
-      <w:r>
-        <w:rPr>
-          <w:rFonts w:ascii="Verdana" w:hAnsi="Verdana"/>
-          <w:b/>
-          <w:sz w:val="20"/>
-          <w:szCs w:val="20"/>
-        </w:rPr>
-        <w:t xml:space="preserve"> of Science Degree in Information Systems</w:t>
-      </w:r>
+      </w:pPr>
     </w:p>
     <w:p>
       <w:pPr>
+        <w:tabs>
+          <w:tab w:val="right" w:pos="9356"/>
+        </w:tabs>
         <w:spacing w:line="276" w:lineRule="auto"/>
         <w:rPr>
           <w:rFonts w:ascii="Verdana" w:hAnsi="Verdana"/>
+          <w:sz w:val="20"/>
+          <w:szCs w:val="20"/>
+        </w:rPr>
+      </w:pPr>
+      <w:proofErr w:type="spellStart"/>
+      <w:r>
+        <w:rPr>
+          <w:rFonts w:ascii="Verdana" w:hAnsi="Verdana"/>
           <w:b/>
+          <w:sz w:val="20"/>
+          <w:szCs w:val="20"/>
+        </w:rPr>
+        <w:t>Bachelor</w:t>
+      </w:r>
+      <w:r>
+        <w:rPr>
+          <w:rFonts w:ascii="Verdana" w:hAnsi="Verdana"/>
+          <w:b/>
+          <w:sz w:val="20"/>
+          <w:szCs w:val="20"/>
+        </w:rPr>
+        <w:t>s</w:t>
+      </w:r>
+      <w:proofErr w:type="spellEnd"/>
+      <w:r>
+        <w:rPr>
+          <w:rFonts w:ascii="Verdana" w:hAnsi="Verdana"/>
+          <w:b/>
+          <w:sz w:val="20"/>
+          <w:szCs w:val="20"/>
+        </w:rPr>
+        <w:t xml:space="preserve"> of Science and </w:t>
+      </w:r>
+      <w:proofErr w:type="spellStart"/>
+      <w:r>
+        <w:rPr>
+          <w:rFonts w:ascii="Verdana" w:hAnsi="Verdana"/>
+          <w:b/>
+          <w:sz w:val="20"/>
+          <w:szCs w:val="20"/>
+        </w:rPr>
+        <w:t>Master</w:t>
+      </w:r>
+      <w:r>
+        <w:rPr>
+          <w:rFonts w:ascii="Verdana" w:hAnsi="Verdana"/>
+          <w:b/>
+          <w:sz w:val="20"/>
+          <w:szCs w:val="20"/>
+        </w:rPr>
+        <w:t>s</w:t>
+      </w:r>
+      <w:proofErr w:type="spellEnd"/>
+      <w:r>
+        <w:rPr>
+          <w:rFonts w:ascii="Verdana" w:hAnsi="Verdana"/>
+          <w:b/>
+          <w:sz w:val="20"/>
+          <w:szCs w:val="20"/>
+        </w:rPr>
+        <w:t xml:space="preserve"> of Science Degree in Information Systems</w:t>
+      </w:r>
+    </w:p>
+    <w:p>
+      <w:pPr>
+        <w:spacing w:line="276" w:lineRule="auto"/>
+        <w:rPr>
+          <w:rFonts w:ascii="Verdana" w:hAnsi="Verdana"/>
+          <w:smallCaps/>
           <w:sz w:val="20"/>
           <w:szCs w:val="20"/>
         </w:rPr>
@@ -10905,7 +10994,7 @@
 </file>
 
 <file path=customXml/itemProps1.xml><?xml version="1.0" encoding="utf-8"?>
-<ds:datastoreItem xmlns:ds="http://schemas.openxmlformats.org/officeDocument/2006/customXml" ds:itemID="{9A1072EC-D6A4-0E4C-A9AF-19307F195FF1}">
+<ds:datastoreItem xmlns:ds="http://schemas.openxmlformats.org/officeDocument/2006/customXml" ds:itemID="{D0A5EF72-D19C-384C-8A41-50FD2B8D9089}">
   <ds:schemaRefs>
     <ds:schemaRef ds:uri="http://schemas.openxmlformats.org/officeDocument/2006/bibliography"/>
   </ds:schemaRefs>

</xml_diff>

<commit_message>
Resume is updated with minor adjustments.
</commit_message>
<xml_diff>
--- a/assets/resume/Viktar_Charnarutski_Resume.docx
+++ b/assets/resume/Viktar_Charnarutski_Resume.docx
@@ -753,8 +753,6 @@
         </w:rPr>
         <w:tab/>
       </w:r>
-      <w:bookmarkStart w:id="0" w:name="_GoBack"/>
-      <w:bookmarkEnd w:id="0"/>
       <w:r>
         <w:rPr>
           <w:rFonts w:ascii="Verdana" w:hAnsi="Verdana"/>
@@ -1351,7 +1349,7 @@
                 <w:sz w:val="20"/>
                 <w:szCs w:val="20"/>
               </w:rPr>
-              <w:t>order placement time from 9 to 2 seconds.</w:t>
+              <w:t>order placement time from 9 to 2 seconds</w:t>
             </w:r>
           </w:p>
         </w:tc>
@@ -1418,7 +1416,7 @@
                 <w:sz w:val="20"/>
                 <w:szCs w:val="20"/>
               </w:rPr>
-              <w:t>Optimized application’s JVM settings across e-Commerce cluster, so amount of Full GC decreased from 1 per min to 1 per day. As a result, the application gained 30% in throughput.</w:t>
+              <w:t>Optimized application’s JVM settings across e-Commerce cluster, so amount of Full GC decreased from 1 per min to 1 per day. As a result, the application gained 30% in throughput</w:t>
             </w:r>
           </w:p>
         </w:tc>
@@ -1485,8 +1483,10 @@
                 <w:sz w:val="20"/>
                 <w:szCs w:val="20"/>
               </w:rPr>
-              <w:t>ava clients for high load emulation, so it allowed to verify back-end services under 3,000 hits per second generated traffic.</w:t>
+              <w:t>ava clients for high load emulation, so it allowed to verify back-end services under 3,000 hits per second generated traffic</w:t>
             </w:r>
+            <w:bookmarkStart w:id="0" w:name="_GoBack"/>
+            <w:bookmarkEnd w:id="0"/>
           </w:p>
         </w:tc>
       </w:tr>
@@ -8181,7 +8181,7 @@
 </file>
 
 <file path=customXml/itemProps1.xml><?xml version="1.0" encoding="utf-8"?>
-<ds:datastoreItem xmlns:ds="http://schemas.openxmlformats.org/officeDocument/2006/customXml" ds:itemID="{6855E3E0-79A7-1349-9E7E-201128F6D4A7}">
+<ds:datastoreItem xmlns:ds="http://schemas.openxmlformats.org/officeDocument/2006/customXml" ds:itemID="{052A801D-037D-8542-A10A-037B707FC143}">
   <ds:schemaRefs>
     <ds:schemaRef ds:uri="http://schemas.openxmlformats.org/officeDocument/2006/bibliography"/>
   </ds:schemaRefs>

</xml_diff>